<commit_message>
piccole modifiche al manuale utente
</commit_message>
<xml_diff>
--- a/IlMagnifico/res/docs/manuale_utente.docx
+++ b/IlMagnifico/res/docs/manuale_utente.docx
@@ -1,6 +1,6 @@
 
 <file path=word/document.xml><?xml version="1.0" encoding="utf-8"?>
-<w:document xmlns:wpc="http://schemas.microsoft.com/office/word/2010/wordprocessingCanvas" xmlns:mc="http://schemas.openxmlformats.org/markup-compatibility/2006" xmlns:o="urn:schemas-microsoft-com:office:office" xmlns:r="http://schemas.openxmlformats.org/officeDocument/2006/relationships" xmlns:m="http://schemas.openxmlformats.org/officeDocument/2006/math" xmlns:v="urn:schemas-microsoft-com:vml" xmlns:wp14="http://schemas.microsoft.com/office/word/2010/wordprocessingDrawing" xmlns:wp="http://schemas.openxmlformats.org/drawingml/2006/wordprocessingDrawing" xmlns:w10="urn:schemas-microsoft-com:office:word" xmlns:w="http://schemas.openxmlformats.org/wordprocessingml/2006/main" xmlns:w14="http://schemas.microsoft.com/office/word/2010/wordml" xmlns:w15="http://schemas.microsoft.com/office/word/2012/wordml" xmlns:wpg="http://schemas.microsoft.com/office/word/2010/wordprocessingGroup" xmlns:wpi="http://schemas.microsoft.com/office/word/2010/wordprocessingInk" xmlns:wne="http://schemas.microsoft.com/office/word/2006/wordml" xmlns:wps="http://schemas.microsoft.com/office/word/2010/wordprocessingShape" mc:Ignorable="w14 w15 wp14">
+<w:document xmlns:wpc="http://schemas.microsoft.com/office/word/2010/wordprocessingCanvas" xmlns:cx="http://schemas.microsoft.com/office/drawing/2014/chartex" xmlns:cx1="http://schemas.microsoft.com/office/drawing/2015/9/8/chartex" xmlns:cx2="http://schemas.microsoft.com/office/drawing/2015/10/21/chartex" xmlns:cx3="http://schemas.microsoft.com/office/drawing/2016/5/9/chartex" xmlns:cx4="http://schemas.microsoft.com/office/drawing/2016/5/10/chartex" xmlns:cx5="http://schemas.microsoft.com/office/drawing/2016/5/11/chartex" xmlns:mc="http://schemas.openxmlformats.org/markup-compatibility/2006" xmlns:o="urn:schemas-microsoft-com:office:office" xmlns:r="http://schemas.openxmlformats.org/officeDocument/2006/relationships" xmlns:m="http://schemas.openxmlformats.org/officeDocument/2006/math" xmlns:v="urn:schemas-microsoft-com:vml" xmlns:wp14="http://schemas.microsoft.com/office/word/2010/wordprocessingDrawing" xmlns:wp="http://schemas.openxmlformats.org/drawingml/2006/wordprocessingDrawing" xmlns:w10="urn:schemas-microsoft-com:office:word" xmlns:w="http://schemas.openxmlformats.org/wordprocessingml/2006/main" xmlns:w14="http://schemas.microsoft.com/office/word/2010/wordml" xmlns:w15="http://schemas.microsoft.com/office/word/2012/wordml" xmlns:w16se="http://schemas.microsoft.com/office/word/2015/wordml/symex" xmlns:wpg="http://schemas.microsoft.com/office/word/2010/wordprocessingGroup" xmlns:wpi="http://schemas.microsoft.com/office/word/2010/wordprocessingInk" xmlns:wne="http://schemas.microsoft.com/office/word/2006/wordml" xmlns:wps="http://schemas.microsoft.com/office/word/2010/wordprocessingShape" mc:Ignorable="w14 w15 w16se wp14">
   <w:body>
     <w:p/>
     <w:p>
@@ -744,7 +744,7 @@
           <w:sz w:val="24"/>
           <w:szCs w:val="24"/>
         </w:rPr>
-        <w:t>.</w:t>
+        <w:t xml:space="preserve"> anziché delle carte territorio.</w:t>
       </w:r>
     </w:p>
     <w:p>
@@ -941,7 +941,21 @@
           <w:sz w:val="24"/>
           <w:szCs w:val="24"/>
         </w:rPr>
-        <w:t>Successivamente, viene chiesto al giocatore su quale torre si vuole posizionare il proprio famigliare. Data la scelta, vengono stampate le carte sulla torre in questione ed i relativi costi e viene chiesto all’utente quale dei piani della torre si vuole occupare. Proseguendo dopo la scelta, se la carta possiede costi alternativi, viene chiesto all’utente quale pagare, altrimenti avviene il pagamento in automatico</w:t>
+        <w:t>Successivamente, viene chiesto al g</w:t>
+      </w:r>
+      <w:r>
+        <w:rPr>
+          <w:sz w:val="24"/>
+          <w:szCs w:val="24"/>
+        </w:rPr>
+        <w:t>iocatore su quale torre</w:t>
+      </w:r>
+      <w:r>
+        <w:rPr>
+          <w:sz w:val="24"/>
+          <w:szCs w:val="24"/>
+        </w:rPr>
+        <w:t xml:space="preserve"> vuole posizionare il proprio famigliare. Data la scelta, vengono stampate le carte sulla torre in questione ed i relativi costi e viene chiesto all’utente quale dei piani della torre si vuole occupare. Proseguendo dopo la scelta, se la carta possiede costi alternativi, viene chiesto all’utente quale pagare, altrimenti avviene il pagamento in automatico</w:t>
       </w:r>
       <w:r>
         <w:rPr>
@@ -1077,7 +1091,22 @@
           <w:sz w:val="24"/>
           <w:szCs w:val="24"/>
         </w:rPr>
-        <w:t>Tale azione diventa disponibile solamente alla fine di ogni periodo. Nel caso il giocatore possa sostenere la Chiesa con i propri punti fede, viene chiesto al giocatore se vuole effettivamente sostenere la Chiesa oppure no.</w:t>
+        <w:t xml:space="preserve">Tale azione diventa disponibile solamente alla fine di ogni periodo. </w:t>
+      </w:r>
+      <w:r>
+        <w:rPr>
+          <w:sz w:val="24"/>
+          <w:szCs w:val="24"/>
+        </w:rPr>
+        <w:t xml:space="preserve">Quando selezionata, se la fase di gioco è effettivamente il Rapporto col Vaticano, viene chiesto all’utente se </w:t>
+      </w:r>
+      <w:r>
+        <w:rPr>
+          <w:sz w:val="24"/>
+          <w:szCs w:val="24"/>
+        </w:rPr>
+        <w:lastRenderedPageBreak/>
+        <w:t>vuole sostenere la Chiesa oppure no. A seconda della risposta e delle disponibilità dei punti fede del giocatore, vengono eseguite le istruzioni corrispondenti.</w:t>
       </w:r>
     </w:p>
     <w:p>
@@ -1096,7 +1125,6 @@
           <w:szCs w:val="32"/>
           <w:u w:val="single"/>
         </w:rPr>
-        <w:lastRenderedPageBreak/>
         <w:t>Il comando</w:t>
       </w:r>
       <w:r>
@@ -1231,7 +1259,6 @@
         </w:rPr>
         <w:t>“</w:t>
       </w:r>
-      <w:proofErr w:type="spellStart"/>
       <w:r>
         <w:rPr>
           <w:b/>
@@ -1250,7 +1277,6 @@
         </w:rPr>
         <w:t>oard</w:t>
       </w:r>
-      <w:proofErr w:type="spellEnd"/>
       <w:r>
         <w:rPr>
           <w:sz w:val="32"/>
@@ -1693,21 +1719,7 @@
           <w:sz w:val="24"/>
           <w:szCs w:val="24"/>
         </w:rPr>
-        <w:t>All’avvio del programma Client (</w:t>
-      </w:r>
-      <w:r>
-        <w:rPr>
-          <w:sz w:val="24"/>
-          <w:szCs w:val="24"/>
-        </w:rPr>
-        <w:t>GUI</w:t>
-      </w:r>
-      <w:r>
-        <w:rPr>
-          <w:sz w:val="24"/>
-          <w:szCs w:val="24"/>
-        </w:rPr>
-        <w:t>) viene chiesto quale connessione utilizzare: “</w:t>
+        <w:t>All’avvio del programma Client (GUI) viene chiesto quale connessione utilizzare: “</w:t>
       </w:r>
       <w:proofErr w:type="spellStart"/>
       <w:r>
@@ -1777,7 +1789,6 @@
       <w:r>
         <w:rPr>
           <w:noProof/>
-          <w:lang w:eastAsia="it-IT"/>
         </w:rPr>
         <w:drawing>
           <wp:anchor distT="0" distB="0" distL="114300" distR="114300" simplePos="0" relativeHeight="251658240" behindDoc="0" locked="0" layoutInCell="1" allowOverlap="1" wp14:anchorId="745EC5CD" wp14:editId="72D75270">
@@ -1878,6 +1889,7 @@
           <w:sz w:val="18"/>
           <w:szCs w:val="18"/>
         </w:rPr>
+        <w:lastRenderedPageBreak/>
         <w:t xml:space="preserve">  </w:t>
       </w:r>
       <w:r>
@@ -1970,7 +1982,7 @@
         <w:pStyle w:val="Paragrafoelenco"/>
         <w:numPr>
           <w:ilvl w:val="1"/>
-          <w:numId w:val="2"/>
+          <w:numId w:val="1"/>
         </w:numPr>
         <w:rPr>
           <w:sz w:val="28"/>
@@ -1982,7 +1994,6 @@
           <w:sz w:val="28"/>
           <w:szCs w:val="28"/>
         </w:rPr>
-        <w:lastRenderedPageBreak/>
         <w:t>Tabellone</w:t>
       </w:r>
     </w:p>
@@ -1993,12 +2004,12 @@
         <w:rPr>
           <w:sz w:val="24"/>
           <w:szCs w:val="24"/>
+          <w:u w:val="single"/>
         </w:rPr>
       </w:pPr>
       <w:r>
         <w:rPr>
           <w:noProof/>
-          <w:lang w:eastAsia="it-IT"/>
         </w:rPr>
         <w:drawing>
           <wp:anchor distT="0" distB="0" distL="114300" distR="114300" simplePos="0" relativeHeight="251659264" behindDoc="0" locked="0" layoutInCell="1" allowOverlap="1" wp14:anchorId="6E5376D4" wp14:editId="13029A01">
@@ -2007,7 +2018,7 @@
               <wp:posOffset>146050</wp:posOffset>
             </wp:positionH>
             <wp:positionV relativeFrom="paragraph">
-              <wp:posOffset>1012692</wp:posOffset>
+              <wp:posOffset>1259840</wp:posOffset>
             </wp:positionV>
             <wp:extent cx="6120130" cy="3199130"/>
             <wp:effectExtent l="0" t="0" r="0" b="1270"/>
@@ -2124,28 +2135,16 @@
           <w:sz w:val="24"/>
           <w:szCs w:val="24"/>
         </w:rPr>
-        <w:t xml:space="preserve"> all’interno della partita </w:t>
-      </w:r>
-      <w:r>
-        <w:rPr>
-          <w:sz w:val="24"/>
-          <w:szCs w:val="24"/>
-        </w:rPr>
-        <w:t>(torri, mercato, raccolto, pr</w:t>
-      </w:r>
-      <w:r>
-        <w:rPr>
-          <w:sz w:val="24"/>
-          <w:szCs w:val="24"/>
-        </w:rPr>
-        <w:t>oduzione, palazzo del consiglio</w:t>
-      </w:r>
-      <w:r>
-        <w:rPr>
-          <w:sz w:val="24"/>
-          <w:szCs w:val="24"/>
-        </w:rPr>
-        <w:t xml:space="preserve">). </w:t>
+        <w:t xml:space="preserve"> all’interno della partita. Per posizionare un famigliare è necessario prima selezionarlo nella plancia con un click ed in seguito selezionare la zona dove spostarlo, sempre con un click</w:t>
+      </w:r>
+      <w:bookmarkStart w:id="0" w:name="_GoBack"/>
+      <w:bookmarkEnd w:id="0"/>
+      <w:r>
+        <w:rPr>
+          <w:sz w:val="24"/>
+          <w:szCs w:val="24"/>
+        </w:rPr>
+        <w:t xml:space="preserve">. </w:t>
       </w:r>
       <w:r>
         <w:rPr>
@@ -2250,7 +2249,7 @@
         <w:pStyle w:val="Paragrafoelenco"/>
         <w:numPr>
           <w:ilvl w:val="1"/>
-          <w:numId w:val="3"/>
+          <w:numId w:val="1"/>
         </w:numPr>
         <w:rPr>
           <w:sz w:val="28"/>
@@ -2278,7 +2277,6 @@
       <w:r>
         <w:rPr>
           <w:noProof/>
-          <w:lang w:eastAsia="it-IT"/>
         </w:rPr>
         <w:drawing>
           <wp:anchor distT="0" distB="0" distL="114300" distR="114300" simplePos="0" relativeHeight="251660288" behindDoc="0" locked="0" layoutInCell="1" allowOverlap="1" wp14:anchorId="1AEC2626" wp14:editId="708040B1">
@@ -2486,15 +2484,13 @@
           <w:b/>
         </w:rPr>
       </w:pPr>
-      <w:bookmarkStart w:id="0" w:name="_GoBack"/>
-      <w:bookmarkEnd w:id="0"/>
     </w:p>
     <w:p>
       <w:pPr>
         <w:pStyle w:val="Paragrafoelenco"/>
         <w:numPr>
           <w:ilvl w:val="1"/>
-          <w:numId w:val="2"/>
+          <w:numId w:val="1"/>
         </w:numPr>
         <w:rPr>
           <w:sz w:val="28"/>
@@ -2506,7 +2502,6 @@
           <w:sz w:val="28"/>
           <w:szCs w:val="28"/>
         </w:rPr>
-        <w:lastRenderedPageBreak/>
         <w:t>Avversari</w:t>
       </w:r>
     </w:p>
@@ -2522,7 +2517,6 @@
       <w:r>
         <w:rPr>
           <w:noProof/>
-          <w:lang w:eastAsia="it-IT"/>
         </w:rPr>
         <w:drawing>
           <wp:anchor distT="0" distB="0" distL="114300" distR="114300" simplePos="0" relativeHeight="251661312" behindDoc="0" locked="0" layoutInCell="1" allowOverlap="1" wp14:anchorId="66CFDE02" wp14:editId="4F84CF43">
@@ -2674,8 +2668,8 @@
       <w:pPr>
         <w:pStyle w:val="Paragrafoelenco"/>
         <w:numPr>
-          <w:ilvl w:val="0"/>
-          <w:numId w:val="3"/>
+          <w:ilvl w:val="1"/>
+          <w:numId w:val="1"/>
         </w:numPr>
         <w:rPr>
           <w:sz w:val="28"/>
@@ -2758,7 +2752,6 @@
         </w:rPr>
         <w:t>” (scomuniche associate ai giocatori) o “</w:t>
       </w:r>
-      <w:proofErr w:type="spellStart"/>
       <w:r>
         <w:rPr>
           <w:b/>
@@ -2767,7 +2760,6 @@
         </w:rPr>
         <w:t>board</w:t>
       </w:r>
-      <w:proofErr w:type="spellEnd"/>
       <w:r>
         <w:rPr>
           <w:sz w:val="24"/>
@@ -2814,7 +2806,7 @@
         <w:pStyle w:val="Paragrafoelenco"/>
         <w:numPr>
           <w:ilvl w:val="0"/>
-          <w:numId w:val="3"/>
+          <w:numId w:val="1"/>
         </w:numPr>
         <w:rPr>
           <w:sz w:val="28"/>
@@ -2894,7 +2886,7 @@
 </file>
 
 <file path=word/endnotes.xml><?xml version="1.0" encoding="utf-8"?>
-<w:endnotes xmlns:wpc="http://schemas.microsoft.com/office/word/2010/wordprocessingCanvas" xmlns:mc="http://schemas.openxmlformats.org/markup-compatibility/2006" xmlns:o="urn:schemas-microsoft-com:office:office" xmlns:r="http://schemas.openxmlformats.org/officeDocument/2006/relationships" xmlns:m="http://schemas.openxmlformats.org/officeDocument/2006/math" xmlns:v="urn:schemas-microsoft-com:vml" xmlns:wp14="http://schemas.microsoft.com/office/word/2010/wordprocessingDrawing" xmlns:wp="http://schemas.openxmlformats.org/drawingml/2006/wordprocessingDrawing" xmlns:w10="urn:schemas-microsoft-com:office:word" xmlns:w="http://schemas.openxmlformats.org/wordprocessingml/2006/main" xmlns:w14="http://schemas.microsoft.com/office/word/2010/wordml" xmlns:w15="http://schemas.microsoft.com/office/word/2012/wordml" xmlns:wpg="http://schemas.microsoft.com/office/word/2010/wordprocessingGroup" xmlns:wpi="http://schemas.microsoft.com/office/word/2010/wordprocessingInk" xmlns:wne="http://schemas.microsoft.com/office/word/2006/wordml" xmlns:wps="http://schemas.microsoft.com/office/word/2010/wordprocessingShape" mc:Ignorable="w14 w15 wp14">
+<w:endnotes xmlns:wpc="http://schemas.microsoft.com/office/word/2010/wordprocessingCanvas" xmlns:cx="http://schemas.microsoft.com/office/drawing/2014/chartex" xmlns:cx1="http://schemas.microsoft.com/office/drawing/2015/9/8/chartex" xmlns:cx2="http://schemas.microsoft.com/office/drawing/2015/10/21/chartex" xmlns:cx3="http://schemas.microsoft.com/office/drawing/2016/5/9/chartex" xmlns:cx4="http://schemas.microsoft.com/office/drawing/2016/5/10/chartex" xmlns:cx5="http://schemas.microsoft.com/office/drawing/2016/5/11/chartex" xmlns:mc="http://schemas.openxmlformats.org/markup-compatibility/2006" xmlns:o="urn:schemas-microsoft-com:office:office" xmlns:r="http://schemas.openxmlformats.org/officeDocument/2006/relationships" xmlns:m="http://schemas.openxmlformats.org/officeDocument/2006/math" xmlns:v="urn:schemas-microsoft-com:vml" xmlns:wp14="http://schemas.microsoft.com/office/word/2010/wordprocessingDrawing" xmlns:wp="http://schemas.openxmlformats.org/drawingml/2006/wordprocessingDrawing" xmlns:w10="urn:schemas-microsoft-com:office:word" xmlns:w="http://schemas.openxmlformats.org/wordprocessingml/2006/main" xmlns:w14="http://schemas.microsoft.com/office/word/2010/wordml" xmlns:w15="http://schemas.microsoft.com/office/word/2012/wordml" xmlns:w16se="http://schemas.microsoft.com/office/word/2015/wordml/symex" xmlns:wpg="http://schemas.microsoft.com/office/word/2010/wordprocessingGroup" xmlns:wpi="http://schemas.microsoft.com/office/word/2010/wordprocessingInk" xmlns:wne="http://schemas.microsoft.com/office/word/2006/wordml" xmlns:wps="http://schemas.microsoft.com/office/word/2010/wordprocessingShape" mc:Ignorable="w14 w15 w16se wp14">
   <w:endnote w:type="separator" w:id="-1">
     <w:p>
       <w:pPr>
@@ -2919,7 +2911,7 @@
 </file>
 
 <file path=word/footnotes.xml><?xml version="1.0" encoding="utf-8"?>
-<w:footnotes xmlns:wpc="http://schemas.microsoft.com/office/word/2010/wordprocessingCanvas" xmlns:mc="http://schemas.openxmlformats.org/markup-compatibility/2006" xmlns:o="urn:schemas-microsoft-com:office:office" xmlns:r="http://schemas.openxmlformats.org/officeDocument/2006/relationships" xmlns:m="http://schemas.openxmlformats.org/officeDocument/2006/math" xmlns:v="urn:schemas-microsoft-com:vml" xmlns:wp14="http://schemas.microsoft.com/office/word/2010/wordprocessingDrawing" xmlns:wp="http://schemas.openxmlformats.org/drawingml/2006/wordprocessingDrawing" xmlns:w10="urn:schemas-microsoft-com:office:word" xmlns:w="http://schemas.openxmlformats.org/wordprocessingml/2006/main" xmlns:w14="http://schemas.microsoft.com/office/word/2010/wordml" xmlns:w15="http://schemas.microsoft.com/office/word/2012/wordml" xmlns:wpg="http://schemas.microsoft.com/office/word/2010/wordprocessingGroup" xmlns:wpi="http://schemas.microsoft.com/office/word/2010/wordprocessingInk" xmlns:wne="http://schemas.microsoft.com/office/word/2006/wordml" xmlns:wps="http://schemas.microsoft.com/office/word/2010/wordprocessingShape" mc:Ignorable="w14 w15 wp14">
+<w:footnotes xmlns:wpc="http://schemas.microsoft.com/office/word/2010/wordprocessingCanvas" xmlns:cx="http://schemas.microsoft.com/office/drawing/2014/chartex" xmlns:cx1="http://schemas.microsoft.com/office/drawing/2015/9/8/chartex" xmlns:cx2="http://schemas.microsoft.com/office/drawing/2015/10/21/chartex" xmlns:cx3="http://schemas.microsoft.com/office/drawing/2016/5/9/chartex" xmlns:cx4="http://schemas.microsoft.com/office/drawing/2016/5/10/chartex" xmlns:cx5="http://schemas.microsoft.com/office/drawing/2016/5/11/chartex" xmlns:mc="http://schemas.openxmlformats.org/markup-compatibility/2006" xmlns:o="urn:schemas-microsoft-com:office:office" xmlns:r="http://schemas.openxmlformats.org/officeDocument/2006/relationships" xmlns:m="http://schemas.openxmlformats.org/officeDocument/2006/math" xmlns:v="urn:schemas-microsoft-com:vml" xmlns:wp14="http://schemas.microsoft.com/office/word/2010/wordprocessingDrawing" xmlns:wp="http://schemas.openxmlformats.org/drawingml/2006/wordprocessingDrawing" xmlns:w10="urn:schemas-microsoft-com:office:word" xmlns:w="http://schemas.openxmlformats.org/wordprocessingml/2006/main" xmlns:w14="http://schemas.microsoft.com/office/word/2010/wordml" xmlns:w15="http://schemas.microsoft.com/office/word/2012/wordml" xmlns:w16se="http://schemas.microsoft.com/office/word/2015/wordml/symex" xmlns:wpg="http://schemas.microsoft.com/office/word/2010/wordprocessingGroup" xmlns:wpi="http://schemas.microsoft.com/office/word/2010/wordprocessingInk" xmlns:wne="http://schemas.microsoft.com/office/word/2006/wordml" xmlns:wps="http://schemas.microsoft.com/office/word/2010/wordprocessingShape" mc:Ignorable="w14 w15 w16se wp14">
   <w:footnote w:type="separator" w:id="-1">
     <w:p>
       <w:pPr>
@@ -2944,7 +2936,7 @@
 </file>
 
 <file path=word/header1.xml><?xml version="1.0" encoding="utf-8"?>
-<w:hdr xmlns:wpc="http://schemas.microsoft.com/office/word/2010/wordprocessingCanvas" xmlns:mc="http://schemas.openxmlformats.org/markup-compatibility/2006" xmlns:o="urn:schemas-microsoft-com:office:office" xmlns:r="http://schemas.openxmlformats.org/officeDocument/2006/relationships" xmlns:m="http://schemas.openxmlformats.org/officeDocument/2006/math" xmlns:v="urn:schemas-microsoft-com:vml" xmlns:wp14="http://schemas.microsoft.com/office/word/2010/wordprocessingDrawing" xmlns:wp="http://schemas.openxmlformats.org/drawingml/2006/wordprocessingDrawing" xmlns:w10="urn:schemas-microsoft-com:office:word" xmlns:w="http://schemas.openxmlformats.org/wordprocessingml/2006/main" xmlns:w14="http://schemas.microsoft.com/office/word/2010/wordml" xmlns:w15="http://schemas.microsoft.com/office/word/2012/wordml" xmlns:wpg="http://schemas.microsoft.com/office/word/2010/wordprocessingGroup" xmlns:wpi="http://schemas.microsoft.com/office/word/2010/wordprocessingInk" xmlns:wne="http://schemas.microsoft.com/office/word/2006/wordml" xmlns:wps="http://schemas.microsoft.com/office/word/2010/wordprocessingShape" mc:Ignorable="w14 w15 wp14">
+<w:hdr xmlns:wpc="http://schemas.microsoft.com/office/word/2010/wordprocessingCanvas" xmlns:cx="http://schemas.microsoft.com/office/drawing/2014/chartex" xmlns:cx1="http://schemas.microsoft.com/office/drawing/2015/9/8/chartex" xmlns:cx2="http://schemas.microsoft.com/office/drawing/2015/10/21/chartex" xmlns:cx3="http://schemas.microsoft.com/office/drawing/2016/5/9/chartex" xmlns:cx4="http://schemas.microsoft.com/office/drawing/2016/5/10/chartex" xmlns:cx5="http://schemas.microsoft.com/office/drawing/2016/5/11/chartex" xmlns:mc="http://schemas.openxmlformats.org/markup-compatibility/2006" xmlns:o="urn:schemas-microsoft-com:office:office" xmlns:r="http://schemas.openxmlformats.org/officeDocument/2006/relationships" xmlns:m="http://schemas.openxmlformats.org/officeDocument/2006/math" xmlns:v="urn:schemas-microsoft-com:vml" xmlns:wp14="http://schemas.microsoft.com/office/word/2010/wordprocessingDrawing" xmlns:wp="http://schemas.openxmlformats.org/drawingml/2006/wordprocessingDrawing" xmlns:w10="urn:schemas-microsoft-com:office:word" xmlns:w="http://schemas.openxmlformats.org/wordprocessingml/2006/main" xmlns:w14="http://schemas.microsoft.com/office/word/2010/wordml" xmlns:w15="http://schemas.microsoft.com/office/word/2012/wordml" xmlns:w16se="http://schemas.microsoft.com/office/word/2015/wordml/symex" xmlns:wpg="http://schemas.microsoft.com/office/word/2010/wordprocessingGroup" xmlns:wpi="http://schemas.microsoft.com/office/word/2010/wordprocessingInk" xmlns:wne="http://schemas.microsoft.com/office/word/2006/wordml" xmlns:wps="http://schemas.microsoft.com/office/word/2010/wordprocessingShape" mc:Ignorable="w14 w15 w16se wp14">
   <w:p>
     <w:pPr>
       <w:pStyle w:val="Titolo"/>
@@ -3012,7 +3004,7 @@
 </file>
 
 <file path=word/numbering.xml><?xml version="1.0" encoding="utf-8"?>
-<w:numbering xmlns:wpc="http://schemas.microsoft.com/office/word/2010/wordprocessingCanvas" xmlns:mc="http://schemas.openxmlformats.org/markup-compatibility/2006" xmlns:o="urn:schemas-microsoft-com:office:office" xmlns:r="http://schemas.openxmlformats.org/officeDocument/2006/relationships" xmlns:m="http://schemas.openxmlformats.org/officeDocument/2006/math" xmlns:v="urn:schemas-microsoft-com:vml" xmlns:wp14="http://schemas.microsoft.com/office/word/2010/wordprocessingDrawing" xmlns:wp="http://schemas.openxmlformats.org/drawingml/2006/wordprocessingDrawing" xmlns:w10="urn:schemas-microsoft-com:office:word" xmlns:w="http://schemas.openxmlformats.org/wordprocessingml/2006/main" xmlns:w14="http://schemas.microsoft.com/office/word/2010/wordml" xmlns:w15="http://schemas.microsoft.com/office/word/2012/wordml" xmlns:wpg="http://schemas.microsoft.com/office/word/2010/wordprocessingGroup" xmlns:wpi="http://schemas.microsoft.com/office/word/2010/wordprocessingInk" xmlns:wne="http://schemas.microsoft.com/office/word/2006/wordml" xmlns:wps="http://schemas.microsoft.com/office/word/2010/wordprocessingShape" mc:Ignorable="w14 w15 wp14">
+<w:numbering xmlns:wpc="http://schemas.microsoft.com/office/word/2010/wordprocessingCanvas" xmlns:cx="http://schemas.microsoft.com/office/drawing/2014/chartex" xmlns:cx1="http://schemas.microsoft.com/office/drawing/2015/9/8/chartex" xmlns:cx2="http://schemas.microsoft.com/office/drawing/2015/10/21/chartex" xmlns:cx3="http://schemas.microsoft.com/office/drawing/2016/5/9/chartex" xmlns:cx4="http://schemas.microsoft.com/office/drawing/2016/5/10/chartex" xmlns:cx5="http://schemas.microsoft.com/office/drawing/2016/5/11/chartex" xmlns:mc="http://schemas.openxmlformats.org/markup-compatibility/2006" xmlns:o="urn:schemas-microsoft-com:office:office" xmlns:r="http://schemas.openxmlformats.org/officeDocument/2006/relationships" xmlns:m="http://schemas.openxmlformats.org/officeDocument/2006/math" xmlns:v="urn:schemas-microsoft-com:vml" xmlns:wp14="http://schemas.microsoft.com/office/word/2010/wordprocessingDrawing" xmlns:wp="http://schemas.openxmlformats.org/drawingml/2006/wordprocessingDrawing" xmlns:w10="urn:schemas-microsoft-com:office:word" xmlns:w="http://schemas.openxmlformats.org/wordprocessingml/2006/main" xmlns:w14="http://schemas.microsoft.com/office/word/2010/wordml" xmlns:w15="http://schemas.microsoft.com/office/word/2012/wordml" xmlns:w16se="http://schemas.microsoft.com/office/word/2015/wordml/symex" xmlns:wpg="http://schemas.microsoft.com/office/word/2010/wordprocessingGroup" xmlns:wpi="http://schemas.microsoft.com/office/word/2010/wordprocessingInk" xmlns:wne="http://schemas.microsoft.com/office/word/2006/wordml" xmlns:wps="http://schemas.microsoft.com/office/word/2010/wordprocessingShape" mc:Ignorable="w14 w15 w16se wp14">
   <w:abstractNum w:abstractNumId="0" w15:restartNumberingAfterBreak="0">
     <w:nsid w:val="1EFB2B5F"/>
     <w:multiLevelType w:val="multilevel"/>
@@ -3365,7 +3357,7 @@
 </file>
 
 <file path=word/styles.xml><?xml version="1.0" encoding="utf-8"?>
-<w:styles xmlns:mc="http://schemas.openxmlformats.org/markup-compatibility/2006" xmlns:r="http://schemas.openxmlformats.org/officeDocument/2006/relationships" xmlns:w="http://schemas.openxmlformats.org/wordprocessingml/2006/main" xmlns:w14="http://schemas.microsoft.com/office/word/2010/wordml" xmlns:w15="http://schemas.microsoft.com/office/word/2012/wordml" mc:Ignorable="w14 w15">
+<w:styles xmlns:mc="http://schemas.openxmlformats.org/markup-compatibility/2006" xmlns:r="http://schemas.openxmlformats.org/officeDocument/2006/relationships" xmlns:w="http://schemas.openxmlformats.org/wordprocessingml/2006/main" xmlns:w14="http://schemas.microsoft.com/office/word/2010/wordml" xmlns:w15="http://schemas.microsoft.com/office/word/2012/wordml" xmlns:w16se="http://schemas.microsoft.com/office/word/2015/wordml/symex" mc:Ignorable="w14 w15 w16se">
   <w:docDefaults>
     <w:rPrDefault>
       <w:rPr>
@@ -3381,7 +3373,7 @@
       </w:pPr>
     </w:pPrDefault>
   </w:docDefaults>
-  <w:latentStyles w:defLockedState="0" w:defUIPriority="99" w:defSemiHidden="0" w:defUnhideWhenUsed="0" w:defQFormat="0" w:count="371">
+  <w:latentStyles w:defLockedState="0" w:defUIPriority="99" w:defSemiHidden="0" w:defUnhideWhenUsed="0" w:defQFormat="0" w:count="374">
     <w:lsdException w:name="Normal" w:uiPriority="0" w:qFormat="1"/>
     <w:lsdException w:name="heading 1" w:uiPriority="9" w:qFormat="1"/>
     <w:lsdException w:name="heading 2" w:semiHidden="1" w:uiPriority="9" w:unhideWhenUsed="1" w:qFormat="1"/>
@@ -3487,7 +3479,6 @@
     <w:lsdException w:name="HTML Sample" w:semiHidden="1" w:unhideWhenUsed="1"/>
     <w:lsdException w:name="HTML Typewriter" w:semiHidden="1" w:unhideWhenUsed="1"/>
     <w:lsdException w:name="HTML Variable" w:semiHidden="1" w:unhideWhenUsed="1"/>
-    <w:lsdException w:name="Normal Table" w:semiHidden="1" w:unhideWhenUsed="1"/>
     <w:lsdException w:name="annotation subject" w:semiHidden="1" w:unhideWhenUsed="1"/>
     <w:lsdException w:name="No List" w:semiHidden="1" w:unhideWhenUsed="1"/>
     <w:lsdException w:name="Outline List 1" w:semiHidden="1" w:unhideWhenUsed="1"/>
@@ -3532,7 +3523,6 @@
     <w:lsdException w:name="Table Professional" w:semiHidden="1" w:unhideWhenUsed="1"/>
     <w:lsdException w:name="Table Subtle 1" w:semiHidden="1" w:unhideWhenUsed="1"/>
     <w:lsdException w:name="Table Subtle 2" w:semiHidden="1" w:unhideWhenUsed="1"/>
-    <w:lsdException w:name="Table Web 1" w:semiHidden="1" w:unhideWhenUsed="1"/>
     <w:lsdException w:name="Table Web 2" w:semiHidden="1" w:unhideWhenUsed="1"/>
     <w:lsdException w:name="Table Web 3" w:semiHidden="1" w:unhideWhenUsed="1"/>
     <w:lsdException w:name="Balloon Text" w:semiHidden="1" w:unhideWhenUsed="1"/>
@@ -3753,6 +3743,9 @@
     <w:lsdException w:name="List Table 5 Dark Accent 6" w:uiPriority="50"/>
     <w:lsdException w:name="List Table 6 Colorful Accent 6" w:uiPriority="51"/>
     <w:lsdException w:name="List Table 7 Colorful Accent 6" w:uiPriority="52"/>
+    <w:lsdException w:name="Mention" w:semiHidden="1" w:unhideWhenUsed="1"/>
+    <w:lsdException w:name="Smart Hyperlink" w:semiHidden="1" w:unhideWhenUsed="1"/>
+    <w:lsdException w:name="Hashtag" w:semiHidden="1" w:unhideWhenUsed="1"/>
   </w:latentStyles>
   <w:style w:type="paragraph" w:default="1" w:styleId="Normale">
     <w:name w:val="Normal"/>

</xml_diff>